<commit_message>
Updated framework documentation file.
</commit_message>
<xml_diff>
--- a/Documentation/WearMECS Framework Documentation.docx
+++ b/Documentation/WearMECS Framework Documentation.docx
@@ -11,6 +11,7 @@
           <w:sz w:val="36"/>
         </w:rPr>
       </w:pPr>
+      <w:bookmarkStart w:id="0" w:name="_GoBack"/>
       <w:r>
         <w:rPr>
           <w:rFonts w:cstheme="minorHAnsi"/>
@@ -25,7 +26,7 @@
           <w:b/>
           <w:sz w:val="36"/>
         </w:rPr>
-        <w:t xml:space="preserve">able Mechatronic-Enable Control Software </w:t>
+        <w:t>able Mechatronic</w:t>
       </w:r>
       <w:r>
         <w:rPr>
@@ -33,9 +34,26 @@
           <w:b/>
           <w:sz w:val="36"/>
         </w:rPr>
+        <w:t>s</w:t>
+      </w:r>
+      <w:r>
+        <w:rPr>
+          <w:rFonts w:cstheme="minorHAnsi"/>
+          <w:b/>
+          <w:sz w:val="36"/>
+        </w:rPr>
+        <w:t xml:space="preserve">-Enable Control Software </w:t>
+      </w:r>
+      <w:r>
+        <w:rPr>
+          <w:rFonts w:cstheme="minorHAnsi"/>
+          <w:b/>
+          <w:sz w:val="36"/>
+        </w:rPr>
         <w:t>Framework</w:t>
       </w:r>
     </w:p>
+    <w:bookmarkEnd w:id="0"/>
     <w:p>
       <w:pPr>
         <w:jc w:val="center"/>
@@ -54,6 +72,26 @@
           <w:sz w:val="32"/>
         </w:rPr>
         <w:t>Open-Source Project Details</w:t>
+      </w:r>
+    </w:p>
+    <w:p>
+      <w:pPr>
+        <w:jc w:val="center"/>
+        <w:rPr>
+          <w:rFonts w:cstheme="minorHAnsi"/>
+          <w:b/>
+          <w:iCs/>
+          <w:sz w:val="28"/>
+        </w:rPr>
+      </w:pPr>
+      <w:r>
+        <w:rPr>
+          <w:rFonts w:cstheme="minorHAnsi"/>
+          <w:b/>
+          <w:iCs/>
+          <w:sz w:val="28"/>
+        </w:rPr>
+        <w:t>The Wearable Biomechatronics Laboratory, Western University</w:t>
       </w:r>
     </w:p>
     <w:p>
@@ -158,7 +196,7 @@
         <w:rPr>
           <w:rFonts w:cstheme="minorHAnsi"/>
         </w:rPr>
-        <w:t>Upon examining the literature, it was clear that there did not exist a control software framework that was specifically d</w:t>
+        <w:t>Upon examining the literature, it was clear that a control software framework that was specifically d</w:t>
       </w:r>
       <w:r>
         <w:rPr>
@@ -170,7 +208,19 @@
         <w:rPr>
           <w:rFonts w:cstheme="minorHAnsi"/>
         </w:rPr>
-        <w:t>for this domain.</w:t>
+        <w:t>for this domain</w:t>
+      </w:r>
+      <w:r>
+        <w:rPr>
+          <w:rFonts w:cstheme="minorHAnsi"/>
+        </w:rPr>
+        <w:t xml:space="preserve"> did not exist</w:t>
+      </w:r>
+      <w:r>
+        <w:rPr>
+          <w:rFonts w:cstheme="minorHAnsi"/>
+        </w:rPr>
+        <w:t>.</w:t>
       </w:r>
     </w:p>
     <w:p>
@@ -218,19 +268,11 @@
           <w:rFonts w:cstheme="minorHAnsi"/>
         </w:rPr>
       </w:pPr>
-      <w:proofErr w:type="gramStart"/>
-      <w:r>
-        <w:rPr>
-          <w:rFonts w:cstheme="minorHAnsi"/>
-        </w:rPr>
-        <w:t>In order to</w:t>
-      </w:r>
-      <w:proofErr w:type="gramEnd"/>
-      <w:r>
-        <w:rPr>
-          <w:rFonts w:cstheme="minorHAnsi"/>
-        </w:rPr>
-        <w:t xml:space="preserve"> assist other control system developers, Dr. Desplenter and Dr. Trejos decided to release the WearMECS framework as an open-source software project. This project includes a series of </w:t>
+      <w:r>
+        <w:rPr>
+          <w:rFonts w:cstheme="minorHAnsi"/>
+        </w:rPr>
+        <w:t xml:space="preserve">In order to assist other control system developers, Dr. Desplenter and Dr. Trejos decided to release the WearMECS framework as an open-source software project. This project includes a series of </w:t>
       </w:r>
       <w:r>
         <w:rPr>
@@ -517,7 +559,14 @@
         <w:rPr>
           <w:rFonts w:cstheme="minorHAnsi"/>
         </w:rPr>
-        <w:t>functionality groups are represented by a single class. The classes are implemented as interfaces to provide templates, while allowing developers to customize their own implementation of each of the provided functions.</w:t>
+        <w:t xml:space="preserve">functionality groups are represented by a single class. The classes are implemented as interfaces to </w:t>
+      </w:r>
+      <w:r>
+        <w:rPr>
+          <w:rFonts w:cstheme="minorHAnsi"/>
+        </w:rPr>
+        <w:lastRenderedPageBreak/>
+        <w:t>provide templates, while allowing developers to customize their own implementation of each of the provided functions.</w:t>
       </w:r>
       <w:r>
         <w:rPr>
@@ -537,7 +586,6 @@
         <w:rPr>
           <w:rFonts w:cstheme="minorHAnsi"/>
         </w:rPr>
-        <w:lastRenderedPageBreak/>
         <w:t>Until the creation of this framework, the ability to classify</w:t>
       </w:r>
       <w:r>
@@ -598,7 +646,25 @@
         <w:rPr>
           <w:rFonts w:cstheme="minorHAnsi"/>
         </w:rPr>
-        <w:t xml:space="preserve"> classified as a series of 2 or more levels. However, the number and arrangement of levels </w:t>
+        <w:t xml:space="preserve"> classified as a series of </w:t>
+      </w:r>
+      <w:r>
+        <w:rPr>
+          <w:rFonts w:cstheme="minorHAnsi"/>
+        </w:rPr>
+        <w:t>two</w:t>
+      </w:r>
+      <w:r>
+        <w:rPr>
+          <w:rFonts w:cstheme="minorHAnsi"/>
+        </w:rPr>
+        <w:t xml:space="preserve"> </w:t>
+      </w:r>
+      <w:r>
+        <w:rPr>
+          <w:rFonts w:cstheme="minorHAnsi"/>
+        </w:rPr>
+        <w:t xml:space="preserve">or more levels. However, the number and arrangement of levels </w:t>
       </w:r>
       <w:r>
         <w:rPr>
@@ -610,21 +676,7 @@
         <w:rPr>
           <w:rFonts w:cstheme="minorHAnsi"/>
         </w:rPr>
-        <w:t xml:space="preserve"> chosen arbitrarily by each developer. </w:t>
-      </w:r>
-      <w:proofErr w:type="gramStart"/>
-      <w:r>
-        <w:rPr>
-          <w:rFonts w:cstheme="minorHAnsi"/>
-        </w:rPr>
-        <w:t>In order to</w:t>
-      </w:r>
-      <w:proofErr w:type="gramEnd"/>
-      <w:r>
-        <w:rPr>
-          <w:rFonts w:cstheme="minorHAnsi"/>
-        </w:rPr>
-        <w:t xml:space="preserve"> accommodate this</w:t>
+        <w:t xml:space="preserve"> chosen arbitrarily by each developer. In order to accommodate this</w:t>
       </w:r>
       <w:r>
         <w:rPr>
@@ -798,21 +850,7 @@
               <w:rPr>
                 <w:rFonts w:cstheme="minorHAnsi"/>
               </w:rPr>
-              <w:t xml:space="preserve">the interactions of system objects </w:t>
-            </w:r>
-            <w:proofErr w:type="gramStart"/>
-            <w:r>
-              <w:rPr>
-                <w:rFonts w:cstheme="minorHAnsi"/>
-              </w:rPr>
-              <w:t>in order to</w:t>
-            </w:r>
-            <w:proofErr w:type="gramEnd"/>
-            <w:r>
-              <w:rPr>
-                <w:rFonts w:cstheme="minorHAnsi"/>
-              </w:rPr>
-              <w:t xml:space="preserve"> execute the motion task within the expected timing schedule.</w:t>
+              <w:t>the interactions of system objects in order to execute the motion task within the expected timing schedule.</w:t>
             </w:r>
           </w:p>
         </w:tc>
@@ -870,7 +908,27 @@
               <w:rPr>
                 <w:rFonts w:cstheme="minorHAnsi"/>
               </w:rPr>
-              <w:t xml:space="preserve"> system parameters. The main emphasis </w:t>
+              <w:t xml:space="preserve"> system parameters. The </w:t>
+            </w:r>
+            <w:proofErr w:type="gramStart"/>
+            <w:r>
+              <w:rPr>
+                <w:rFonts w:cstheme="minorHAnsi"/>
+              </w:rPr>
+              <w:t xml:space="preserve">main </w:t>
+            </w:r>
+            <w:r>
+              <w:rPr>
+                <w:rFonts w:cstheme="minorHAnsi"/>
+              </w:rPr>
+              <w:t>focus</w:t>
+            </w:r>
+            <w:proofErr w:type="gramEnd"/>
+            <w:r>
+              <w:rPr>
+                <w:rFonts w:cstheme="minorHAnsi"/>
+              </w:rPr>
+              <w:t xml:space="preserve"> </w:t>
             </w:r>
             <w:r>
               <w:rPr>
@@ -882,7 +940,37 @@
               <w:rPr>
                 <w:rFonts w:cstheme="minorHAnsi"/>
               </w:rPr>
-              <w:t>is on providing estimates of parameters that are crucial to the functio</w:t>
+              <w:t xml:space="preserve">is </w:t>
+            </w:r>
+            <w:r>
+              <w:rPr>
+                <w:rFonts w:cstheme="minorHAnsi"/>
+              </w:rPr>
+              <w:t>to</w:t>
+            </w:r>
+            <w:r>
+              <w:rPr>
+                <w:rFonts w:cstheme="minorHAnsi"/>
+              </w:rPr>
+              <w:t xml:space="preserve"> provid</w:t>
+            </w:r>
+            <w:r>
+              <w:rPr>
+                <w:rFonts w:cstheme="minorHAnsi"/>
+              </w:rPr>
+              <w:t>e</w:t>
+            </w:r>
+            <w:r>
+              <w:rPr>
+                <w:rFonts w:cstheme="minorHAnsi"/>
+              </w:rPr>
+              <w:t xml:space="preserve"> </w:t>
+            </w:r>
+            <w:r>
+              <w:rPr>
+                <w:rFonts w:cstheme="minorHAnsi"/>
+              </w:rPr>
+              <w:t>estimates of parameters that are crucial to the functio</w:t>
             </w:r>
             <w:r>
               <w:rPr>
@@ -983,7 +1071,31 @@
         <w:rPr>
           <w:rFonts w:cstheme="minorHAnsi"/>
         </w:rPr>
-        <w:t>The framework includes three classes, which are intended to centralize different portions of the control system behaviour. If the developer centralized each of the control functionality groups within each of the</w:t>
+        <w:t xml:space="preserve">The framework includes three classes, which are intended to centralize different portions of the control system behaviour. If the developer </w:t>
+      </w:r>
+      <w:r>
+        <w:rPr>
+          <w:rFonts w:cstheme="minorHAnsi"/>
+        </w:rPr>
+        <w:t>centralize</w:t>
+      </w:r>
+      <w:r>
+        <w:rPr>
+          <w:rFonts w:cstheme="minorHAnsi"/>
+        </w:rPr>
+        <w:t>s</w:t>
+      </w:r>
+      <w:r>
+        <w:rPr>
+          <w:rFonts w:cstheme="minorHAnsi"/>
+        </w:rPr>
+        <w:t xml:space="preserve"> </w:t>
+      </w:r>
+      <w:r>
+        <w:rPr>
+          <w:rFonts w:cstheme="minorHAnsi"/>
+        </w:rPr>
+        <w:t>each of the control functionality groups within each of the</w:t>
       </w:r>
       <w:r>
         <w:rPr>
@@ -1009,21 +1121,7 @@
         <w:rPr>
           <w:rFonts w:cstheme="minorHAnsi"/>
         </w:rPr>
-        <w:t xml:space="preserve"> the control architecture. This makes it easier to focus modification efforts or perform comparisons across multiple variations of a </w:t>
-      </w:r>
-      <w:proofErr w:type="gramStart"/>
-      <w:r>
-        <w:rPr>
-          <w:rFonts w:cstheme="minorHAnsi"/>
-        </w:rPr>
-        <w:t>particular controller</w:t>
-      </w:r>
-      <w:proofErr w:type="gramEnd"/>
-      <w:r>
-        <w:rPr>
-          <w:rFonts w:cstheme="minorHAnsi"/>
-        </w:rPr>
-        <w:t>. However, the developer is not constrained to this centralized structure and may spread functionality across multiple base classes or additional classes. This formulation of the framework was chosen to maximize creative freedom</w:t>
+        <w:t xml:space="preserve"> the control architecture. This makes it easier to focus modification efforts or perform comparisons across multiple variations of a particular controller. However, the developer is not constrained to this centralized structure and may spread functionality across multiple base classes or additional classes. This formulation of the framework was chosen to maximize creative freedom</w:t>
       </w:r>
       <w:r>
         <w:rPr>
@@ -1091,7 +1189,14 @@
         <w:rPr>
           <w:rFonts w:cstheme="minorHAnsi"/>
         </w:rPr>
-        <w:t xml:space="preserve">The source code for the framework has </w:t>
+        <w:t xml:space="preserve">The </w:t>
+      </w:r>
+      <w:r>
+        <w:rPr>
+          <w:rFonts w:cstheme="minorHAnsi"/>
+        </w:rPr>
+        <w:lastRenderedPageBreak/>
+        <w:t xml:space="preserve">source code for the framework has </w:t>
       </w:r>
       <w:r>
         <w:rPr>
@@ -1130,7 +1235,6 @@
           <w:rFonts w:cstheme="minorHAnsi"/>
           <w:noProof/>
         </w:rPr>
-        <w:lastRenderedPageBreak/>
         <w:drawing>
           <wp:inline distT="0" distB="0" distL="0" distR="0">
             <wp:extent cx="5943600" cy="2257425"/>
@@ -1380,21 +1484,7 @@
         <w:rPr>
           <w:rFonts w:cstheme="minorHAnsi"/>
         </w:rPr>
-        <w:t xml:space="preserve">Desplenter, </w:t>
-      </w:r>
-      <w:proofErr w:type="gramStart"/>
-      <w:r>
-        <w:rPr>
-          <w:rFonts w:cstheme="minorHAnsi"/>
-        </w:rPr>
-        <w:t>with the exception of</w:t>
-      </w:r>
-      <w:proofErr w:type="gramEnd"/>
-      <w:r>
-        <w:rPr>
-          <w:rFonts w:cstheme="minorHAnsi"/>
-        </w:rPr>
-        <w:t xml:space="preserve"> some portions of the EposController.cpp </w:t>
+        <w:t xml:space="preserve">Desplenter, with the exception of some portions of the EposController.cpp </w:t>
       </w:r>
       <w:r>
         <w:rPr>
@@ -1601,6 +1691,7 @@
     </w:p>
     <w:p>
       <w:pPr>
+        <w:keepNext/>
         <w:jc w:val="both"/>
         <w:rPr>
           <w:rFonts w:cstheme="minorHAnsi"/>
@@ -1615,6 +1706,7 @@
           <w:b/>
           <w:i/>
         </w:rPr>
+        <w:lastRenderedPageBreak/>
         <w:t>WearMECSF_Modified</w:t>
       </w:r>
       <w:proofErr w:type="spellEnd"/>
@@ -1664,21 +1756,7 @@
         <w:rPr>
           <w:rFonts w:cstheme="minorHAnsi"/>
         </w:rPr>
-        <w:t xml:space="preserve"> project definition of the framework. This project contains classes to </w:t>
-      </w:r>
-      <w:proofErr w:type="gramStart"/>
-      <w:r>
-        <w:rPr>
-          <w:rFonts w:cstheme="minorHAnsi"/>
-        </w:rPr>
-        <w:t>represent  human</w:t>
-      </w:r>
-      <w:proofErr w:type="gramEnd"/>
-      <w:r>
-        <w:rPr>
-          <w:rFonts w:cstheme="minorHAnsi"/>
-        </w:rPr>
-        <w:t xml:space="preserve"> bod</w:t>
+        <w:t xml:space="preserve"> project definition of the framework. This project contains classes to represent  human bod</w:t>
       </w:r>
       <w:r>
         <w:rPr>
@@ -1690,28 +1768,31 @@
         <w:rPr>
           <w:rFonts w:cstheme="minorHAnsi"/>
         </w:rPr>
-        <w:t xml:space="preserve"> and muscles. Controlling wearable mechatronic devices involves interaction with the human body and muscles, making these classes a natural extension of the framework. Furthermore, many </w:t>
-      </w:r>
-      <w:r>
-        <w:rPr>
-          <w:rFonts w:cstheme="minorHAnsi"/>
-        </w:rPr>
-        <w:lastRenderedPageBreak/>
-        <w:t xml:space="preserve">of the existing control system models for estimating human motion require information about the human body and muscles </w:t>
-      </w:r>
-      <w:proofErr w:type="gramStart"/>
-      <w:r>
-        <w:rPr>
-          <w:rFonts w:cstheme="minorHAnsi"/>
-        </w:rPr>
-        <w:t>in order to</w:t>
-      </w:r>
-      <w:proofErr w:type="gramEnd"/>
-      <w:r>
-        <w:rPr>
-          <w:rFonts w:cstheme="minorHAnsi"/>
-        </w:rPr>
-        <w:t xml:space="preserve"> produce more accurate estimates. This version of the framework was used for control software that implemented these types of biological models. </w:t>
+        <w:t xml:space="preserve"> and muscles. Controlling wearable mechatronic devices involves </w:t>
+      </w:r>
+      <w:r>
+        <w:rPr>
+          <w:rFonts w:cstheme="minorHAnsi"/>
+        </w:rPr>
+        <w:t>interacti</w:t>
+      </w:r>
+      <w:r>
+        <w:rPr>
+          <w:rFonts w:cstheme="minorHAnsi"/>
+        </w:rPr>
+        <w:t>ng</w:t>
+      </w:r>
+      <w:r>
+        <w:rPr>
+          <w:rFonts w:cstheme="minorHAnsi"/>
+        </w:rPr>
+        <w:t xml:space="preserve"> </w:t>
+      </w:r>
+      <w:r>
+        <w:rPr>
+          <w:rFonts w:cstheme="minorHAnsi"/>
+        </w:rPr>
+        <w:t xml:space="preserve">with the human body and muscles, making these classes a natural extension of the framework. Furthermore, many of the existing control system models for estimating human motion require information about the human body and muscles in order to produce more accurate estimates. This version of the framework was used for control software that implemented these types of biological models. </w:t>
       </w:r>
     </w:p>
     <w:p>
@@ -1837,187 +1918,199 @@
         <w:rPr>
           <w:rFonts w:cstheme="minorHAnsi"/>
         </w:rPr>
-        <w:t xml:space="preserve">, EPOS 24/5 Position Controller (Maxon Motor AG, Switzerland), and Collection Arm (see [2] for details) devices. Through this interface, the user </w:t>
+        <w:t xml:space="preserve">, EPOS 24/5 Position Controller (Maxon Motor AG, Switzerland), and Collection Arm (see [2] for details) devices. Through this interface, the user is able to control the </w:t>
+      </w:r>
+      <w:proofErr w:type="spellStart"/>
+      <w:r>
+        <w:rPr>
+          <w:rFonts w:cstheme="minorHAnsi"/>
+        </w:rPr>
+        <w:t>WearME</w:t>
+      </w:r>
+      <w:proofErr w:type="spellEnd"/>
+      <w:r>
+        <w:rPr>
+          <w:rFonts w:cstheme="minorHAnsi"/>
+        </w:rPr>
+        <w:t xml:space="preserve"> elbow brace</w:t>
+      </w:r>
+      <w:r>
+        <w:rPr>
+          <w:rFonts w:cstheme="minorHAnsi"/>
+        </w:rPr>
+        <w:t>,</w:t>
+      </w:r>
+      <w:r>
+        <w:rPr>
+          <w:rFonts w:cstheme="minorHAnsi"/>
+        </w:rPr>
+        <w:t xml:space="preserve"> via the EPOS 24/5 Position Controller</w:t>
+      </w:r>
+      <w:r>
+        <w:rPr>
+          <w:rFonts w:cstheme="minorHAnsi"/>
+        </w:rPr>
+        <w:t>,</w:t>
+      </w:r>
+      <w:r>
+        <w:rPr>
+          <w:rFonts w:cstheme="minorHAnsi"/>
+        </w:rPr>
+        <w:t xml:space="preserve"> </w:t>
+      </w:r>
+      <w:r>
+        <w:rPr>
+          <w:rFonts w:cstheme="minorHAnsi"/>
+        </w:rPr>
+        <w:t>based</w:t>
+      </w:r>
+      <w:r>
+        <w:rPr>
+          <w:rFonts w:cstheme="minorHAnsi"/>
+        </w:rPr>
+        <w:t xml:space="preserve"> on the EMG and elbow position signals collected through the Trigno </w:t>
+      </w:r>
+      <w:r>
+        <w:rPr>
+          <w:rFonts w:cstheme="minorHAnsi"/>
+          <w:shd w:val="clear" w:color="auto" w:fill="FFFFFF"/>
+        </w:rPr>
+        <w:t>Wireless Lab and Collection Arm, respectively.</w:t>
+      </w:r>
+      <w:r>
+        <w:rPr>
+          <w:rFonts w:cstheme="minorHAnsi"/>
+          <w:shd w:val="clear" w:color="auto" w:fill="FFFFFF"/>
+        </w:rPr>
+        <w:t xml:space="preserve"> This control software also records </w:t>
+      </w:r>
+      <w:r>
+        <w:rPr>
+          <w:rFonts w:cstheme="minorHAnsi"/>
+          <w:shd w:val="clear" w:color="auto" w:fill="FFFFFF"/>
+        </w:rPr>
+        <w:t>data representing both the user’s motion signals and the resultant motion of the brace.</w:t>
+      </w:r>
+      <w:r>
+        <w:rPr>
+          <w:rFonts w:cstheme="minorHAnsi"/>
+          <w:shd w:val="clear" w:color="auto" w:fill="FFFFFF"/>
+        </w:rPr>
+        <w:t xml:space="preserve"> </w:t>
+      </w:r>
+      <w:r>
+        <w:rPr>
+          <w:rFonts w:cstheme="minorHAnsi"/>
+        </w:rPr>
+        <w:t xml:space="preserve">The </w:t>
+      </w:r>
+      <w:proofErr w:type="spellStart"/>
+      <w:r>
+        <w:rPr>
+          <w:rFonts w:cstheme="minorHAnsi"/>
+        </w:rPr>
+        <w:t>WearMEBenchTopControlSystem</w:t>
+      </w:r>
+      <w:proofErr w:type="spellEnd"/>
+      <w:r>
+        <w:rPr>
+          <w:rFonts w:cstheme="minorHAnsi"/>
+        </w:rPr>
+        <w:t xml:space="preserve"> project</w:t>
+      </w:r>
+      <w:r>
+        <w:rPr>
+          <w:rFonts w:cstheme="minorHAnsi"/>
+        </w:rPr>
+        <w:t xml:space="preserve"> also</w:t>
+      </w:r>
+      <w:r>
+        <w:rPr>
+          <w:rFonts w:cstheme="minorHAnsi"/>
+        </w:rPr>
+        <w:t xml:space="preserve"> contains a biological elbow </w:t>
+      </w:r>
+      <w:r>
+        <w:rPr>
+          <w:rFonts w:cstheme="minorHAnsi"/>
+        </w:rPr>
+        <w:t xml:space="preserve">motion </w:t>
+      </w:r>
+      <w:r>
+        <w:rPr>
+          <w:rFonts w:cstheme="minorHAnsi"/>
+        </w:rPr>
+        <w:t>model</w:t>
+      </w:r>
+      <w:r>
+        <w:rPr>
+          <w:rFonts w:cstheme="minorHAnsi"/>
+        </w:rPr>
+        <w:t>.</w:t>
+      </w:r>
+      <w:r>
+        <w:rPr>
+          <w:rFonts w:cstheme="minorHAnsi"/>
+        </w:rPr>
+        <w:t xml:space="preserve"> </w:t>
+      </w:r>
+      <w:r>
+        <w:rPr>
+          <w:rFonts w:cstheme="minorHAnsi"/>
+        </w:rPr>
+        <w:t>This</w:t>
+      </w:r>
+      <w:r>
+        <w:rPr>
+          <w:rFonts w:cstheme="minorHAnsi"/>
+        </w:rPr>
+        <w:t xml:space="preserve"> model was not used during the experiment that involved the </w:t>
+      </w:r>
+      <w:proofErr w:type="spellStart"/>
+      <w:r>
+        <w:rPr>
+          <w:rFonts w:cstheme="minorHAnsi"/>
+        </w:rPr>
+        <w:t>WearMEBenchTopControlSystem</w:t>
+      </w:r>
+      <w:proofErr w:type="spellEnd"/>
+      <w:r>
+        <w:rPr>
+          <w:rFonts w:cstheme="minorHAnsi"/>
+        </w:rPr>
+        <w:t xml:space="preserve"> </w:t>
       </w:r>
       <w:proofErr w:type="gramStart"/>
       <w:r>
         <w:rPr>
           <w:rFonts w:cstheme="minorHAnsi"/>
         </w:rPr>
-        <w:t>is able to</w:t>
+        <w:t>project</w:t>
+      </w:r>
+      <w:r>
+        <w:rPr>
+          <w:rFonts w:cstheme="minorHAnsi"/>
+        </w:rPr>
+        <w:t>, but</w:t>
       </w:r>
       <w:proofErr w:type="gramEnd"/>
       <w:r>
         <w:rPr>
           <w:rFonts w:cstheme="minorHAnsi"/>
         </w:rPr>
-        <w:t xml:space="preserve"> control the </w:t>
-      </w:r>
-      <w:proofErr w:type="spellStart"/>
-      <w:r>
-        <w:rPr>
-          <w:rFonts w:cstheme="minorHAnsi"/>
-        </w:rPr>
-        <w:t>WearME</w:t>
-      </w:r>
-      <w:proofErr w:type="spellEnd"/>
-      <w:r>
-        <w:rPr>
-          <w:rFonts w:cstheme="minorHAnsi"/>
-        </w:rPr>
-        <w:t xml:space="preserve"> elbow brace</w:t>
-      </w:r>
-      <w:r>
-        <w:rPr>
-          <w:rFonts w:cstheme="minorHAnsi"/>
-        </w:rPr>
-        <w:t>,</w:t>
-      </w:r>
-      <w:r>
-        <w:rPr>
-          <w:rFonts w:cstheme="minorHAnsi"/>
-        </w:rPr>
-        <w:t xml:space="preserve"> via the EPOS 24/5 Position Controller</w:t>
-      </w:r>
-      <w:r>
-        <w:rPr>
-          <w:rFonts w:cstheme="minorHAnsi"/>
-        </w:rPr>
-        <w:t>,</w:t>
-      </w:r>
-      <w:r>
-        <w:rPr>
-          <w:rFonts w:cstheme="minorHAnsi"/>
-        </w:rPr>
         <w:t xml:space="preserve"> </w:t>
       </w:r>
       <w:r>
         <w:rPr>
           <w:rFonts w:cstheme="minorHAnsi"/>
         </w:rPr>
-        <w:t>based</w:t>
-      </w:r>
-      <w:r>
-        <w:rPr>
-          <w:rFonts w:cstheme="minorHAnsi"/>
-        </w:rPr>
-        <w:t xml:space="preserve"> on the EMG and elbow position signals collected through the Trigno </w:t>
-      </w:r>
-      <w:r>
-        <w:rPr>
-          <w:rFonts w:cstheme="minorHAnsi"/>
-          <w:shd w:val="clear" w:color="auto" w:fill="FFFFFF"/>
-        </w:rPr>
-        <w:t>Wireless Lab and Collection Arm, respectively.</w:t>
-      </w:r>
-      <w:r>
-        <w:rPr>
-          <w:rFonts w:cstheme="minorHAnsi"/>
-          <w:shd w:val="clear" w:color="auto" w:fill="FFFFFF"/>
-        </w:rPr>
-        <w:t xml:space="preserve"> This control software also records </w:t>
-      </w:r>
-      <w:r>
-        <w:rPr>
-          <w:rFonts w:cstheme="minorHAnsi"/>
-          <w:shd w:val="clear" w:color="auto" w:fill="FFFFFF"/>
-        </w:rPr>
-        <w:t>data representing both the user’s motion signals and the resultant motion of the brace.</w:t>
-      </w:r>
-      <w:r>
-        <w:rPr>
-          <w:rFonts w:cstheme="minorHAnsi"/>
-          <w:shd w:val="clear" w:color="auto" w:fill="FFFFFF"/>
-        </w:rPr>
-        <w:t xml:space="preserve"> </w:t>
-      </w:r>
-      <w:r>
-        <w:rPr>
-          <w:rFonts w:cstheme="minorHAnsi"/>
-        </w:rPr>
-        <w:t xml:space="preserve">The </w:t>
-      </w:r>
-      <w:proofErr w:type="spellStart"/>
-      <w:r>
-        <w:rPr>
-          <w:rFonts w:cstheme="minorHAnsi"/>
-        </w:rPr>
-        <w:t>WearMEBenchTopControlSystem</w:t>
-      </w:r>
-      <w:proofErr w:type="spellEnd"/>
-      <w:r>
-        <w:rPr>
-          <w:rFonts w:cstheme="minorHAnsi"/>
-        </w:rPr>
-        <w:t xml:space="preserve"> project</w:t>
-      </w:r>
-      <w:r>
-        <w:rPr>
-          <w:rFonts w:cstheme="minorHAnsi"/>
-        </w:rPr>
-        <w:t xml:space="preserve"> also</w:t>
-      </w:r>
-      <w:r>
-        <w:rPr>
-          <w:rFonts w:cstheme="minorHAnsi"/>
-        </w:rPr>
-        <w:t xml:space="preserve"> contains a biological elbow </w:t>
-      </w:r>
-      <w:r>
-        <w:rPr>
-          <w:rFonts w:cstheme="minorHAnsi"/>
-        </w:rPr>
-        <w:t xml:space="preserve">motion </w:t>
-      </w:r>
-      <w:r>
-        <w:rPr>
-          <w:rFonts w:cstheme="minorHAnsi"/>
-        </w:rPr>
-        <w:t>model</w:t>
-      </w:r>
-      <w:r>
-        <w:rPr>
-          <w:rFonts w:cstheme="minorHAnsi"/>
-        </w:rPr>
-        <w:t>.</w:t>
-      </w:r>
-      <w:r>
-        <w:rPr>
-          <w:rFonts w:cstheme="minorHAnsi"/>
-        </w:rPr>
-        <w:t xml:space="preserve"> </w:t>
-      </w:r>
-      <w:r>
-        <w:rPr>
-          <w:rFonts w:cstheme="minorHAnsi"/>
-        </w:rPr>
-        <w:t>This</w:t>
-      </w:r>
-      <w:r>
-        <w:rPr>
-          <w:rFonts w:cstheme="minorHAnsi"/>
-        </w:rPr>
-        <w:t xml:space="preserve"> model was not used during the experiment that involved the </w:t>
-      </w:r>
-      <w:proofErr w:type="spellStart"/>
-      <w:r>
-        <w:rPr>
-          <w:rFonts w:cstheme="minorHAnsi"/>
-        </w:rPr>
-        <w:t>WearMEBenchTopControlSystem</w:t>
-      </w:r>
-      <w:proofErr w:type="spellEnd"/>
-      <w:r>
-        <w:rPr>
-          <w:rFonts w:cstheme="minorHAnsi"/>
-        </w:rPr>
-        <w:t xml:space="preserve"> project</w:t>
-      </w:r>
-      <w:r>
-        <w:rPr>
-          <w:rFonts w:cstheme="minorHAnsi"/>
-        </w:rPr>
-        <w:t>, but it remains as an example.</w:t>
+        <w:t>is included</w:t>
+      </w:r>
+      <w:r>
+        <w:rPr>
+          <w:rFonts w:cstheme="minorHAnsi"/>
+        </w:rPr>
+        <w:t xml:space="preserve"> as an example.</w:t>
       </w:r>
     </w:p>
     <w:p>
@@ -2123,7 +2216,19 @@
         <w:rPr>
           <w:rFonts w:cstheme="minorHAnsi"/>
         </w:rPr>
-        <w:t xml:space="preserve"> elbow brace in an offline remote-controlled manner, meaning that the user’s data was recorded and used </w:t>
+        <w:t xml:space="preserve"> elbow brace in an offline remote-controlled manner, meaning that the user’s data </w:t>
+      </w:r>
+      <w:r>
+        <w:rPr>
+          <w:rFonts w:cstheme="minorHAnsi"/>
+        </w:rPr>
+        <w:t xml:space="preserve">were </w:t>
+      </w:r>
+      <w:r>
+        <w:rPr>
+          <w:rFonts w:cstheme="minorHAnsi"/>
+        </w:rPr>
+        <w:t xml:space="preserve">recorded and used </w:t>
       </w:r>
       <w:proofErr w:type="gramStart"/>
       <w:r>
@@ -2260,6 +2365,7 @@
     </w:p>
     <w:p>
       <w:pPr>
+        <w:keepNext/>
         <w:jc w:val="both"/>
         <w:rPr>
           <w:rFonts w:cstheme="minorHAnsi"/>
@@ -2272,6 +2378,7 @@
           <w:b/>
           <w:sz w:val="24"/>
         </w:rPr>
+        <w:lastRenderedPageBreak/>
         <w:t>Ackno</w:t>
       </w:r>
       <w:r>
@@ -2426,28 +2533,13 @@
         <w:rPr>
           <w:rFonts w:cstheme="minorHAnsi"/>
         </w:rPr>
-        <w:lastRenderedPageBreak/>
         <w:t xml:space="preserve">Dr. </w:t>
       </w:r>
       <w:r>
         <w:rPr>
           <w:rFonts w:cstheme="minorHAnsi"/>
         </w:rPr>
-        <w:t xml:space="preserve">Michael </w:t>
-      </w:r>
-      <w:proofErr w:type="spellStart"/>
-      <w:r>
-        <w:rPr>
-          <w:rFonts w:cstheme="minorHAnsi"/>
-        </w:rPr>
-        <w:t>Naish</w:t>
-      </w:r>
-      <w:proofErr w:type="spellEnd"/>
-      <w:r>
-        <w:rPr>
-          <w:rFonts w:cstheme="minorHAnsi"/>
-        </w:rPr>
-        <w:t xml:space="preserve"> for providing some of the equipment used in the experiments involving the framework and Shrikant </w:t>
+        <w:t xml:space="preserve">Michael Naish for providing some of the equipment used in the experiments involving the framework and Shrikant </w:t>
       </w:r>
       <w:proofErr w:type="spellStart"/>
       <w:r>
@@ -2461,15 +2553,7 @@
         <w:rPr>
           <w:rFonts w:cstheme="minorHAnsi"/>
         </w:rPr>
-        <w:t xml:space="preserve"> for providing insights into patient–therapist interactions during rehabi</w:t>
-      </w:r>
-      <w:bookmarkStart w:id="0" w:name="_GoBack"/>
-      <w:bookmarkEnd w:id="0"/>
-      <w:r>
-        <w:rPr>
-          <w:rFonts w:cstheme="minorHAnsi"/>
-        </w:rPr>
-        <w:t>litation.</w:t>
+        <w:t xml:space="preserve"> for providing insights into patient–therapist interactions during rehabilitation.</w:t>
       </w:r>
     </w:p>
     <w:p>
@@ -2536,17 +2620,8 @@
           <w:rFonts w:cstheme="minorHAnsi"/>
           <w:i/>
         </w:rPr>
-        <w:t xml:space="preserve">IEEE International Conference on Biomedical Robotics and </w:t>
-      </w:r>
-      <w:proofErr w:type="spellStart"/>
-      <w:r>
-        <w:rPr>
-          <w:rFonts w:cstheme="minorHAnsi"/>
-          <w:i/>
-        </w:rPr>
-        <w:t>Biomechatronics</w:t>
-      </w:r>
-      <w:proofErr w:type="spellEnd"/>
+        <w:t>IEEE International Conference on Biomedical Robotics and Biomechatronics</w:t>
+      </w:r>
       <w:r>
         <w:rPr>
           <w:rFonts w:cstheme="minorHAnsi"/>
@@ -3951,6 +4026,36 @@
       </w:tblBorders>
     </w:tblPr>
   </w:style>
+  <w:style w:type="paragraph" w:styleId="BalloonText">
+    <w:name w:val="Balloon Text"/>
+    <w:basedOn w:val="Normal"/>
+    <w:link w:val="BalloonTextChar"/>
+    <w:uiPriority w:val="99"/>
+    <w:semiHidden/>
+    <w:unhideWhenUsed/>
+    <w:rsid w:val="00FD6C82"/>
+    <w:pPr>
+      <w:spacing w:after="0" w:line="240" w:lineRule="auto"/>
+    </w:pPr>
+    <w:rPr>
+      <w:rFonts w:ascii="Times New Roman" w:hAnsi="Times New Roman" w:cs="Times New Roman"/>
+      <w:sz w:val="18"/>
+      <w:szCs w:val="18"/>
+    </w:rPr>
+  </w:style>
+  <w:style w:type="character" w:customStyle="1" w:styleId="BalloonTextChar">
+    <w:name w:val="Balloon Text Char"/>
+    <w:basedOn w:val="DefaultParagraphFont"/>
+    <w:link w:val="BalloonText"/>
+    <w:uiPriority w:val="99"/>
+    <w:semiHidden/>
+    <w:rsid w:val="00FD6C82"/>
+    <w:rPr>
+      <w:rFonts w:ascii="Times New Roman" w:hAnsi="Times New Roman" w:cs="Times New Roman"/>
+      <w:sz w:val="18"/>
+      <w:szCs w:val="18"/>
+    </w:rPr>
+  </w:style>
 </w:styles>
 </file>
 

</xml_diff>